<commit_message>
Update Week 2 Project
</commit_message>
<xml_diff>
--- a/Se/작업일지/종합설계 작업일지 서성규 24.10.14.docx
+++ b/Se/작업일지/종합설계 작업일지 서성규 24.10.14.docx
@@ -13,8 +13,8 @@
         <w:gridCol w:w="1276"/>
         <w:gridCol w:w="1134"/>
         <w:gridCol w:w="1134"/>
-        <w:gridCol w:w="2268"/>
-        <w:gridCol w:w="1276"/>
+        <w:gridCol w:w="2410"/>
+        <w:gridCol w:w="1134"/>
         <w:gridCol w:w="1928"/>
       </w:tblGrid>
       <w:tr>
@@ -109,7 +109,7 @@
         </w:tc>
         <w:tc>
           <w:tcPr>
-            <w:tcW w:w="2268" w:type="dxa"/>
+            <w:tcW w:w="2410" w:type="dxa"/>
           </w:tcPr>
           <w:p>
             <w:r>
@@ -143,7 +143,7 @@
         </w:tc>
         <w:tc>
           <w:tcPr>
-            <w:tcW w:w="1276" w:type="dxa"/>
+            <w:tcW w:w="1134" w:type="dxa"/>
           </w:tcPr>
           <w:p>
             <w:pPr>
@@ -200,7 +200,13 @@
               <w:rPr>
                 <w:rFonts w:hint="eastAsia"/>
               </w:rPr>
-              <w:t>32</w:t>
+              <w:t>3</w:t>
+            </w:r>
+            <w:r>
+              <w:rPr>
+                <w:rFonts w:hint="eastAsia"/>
+              </w:rPr>
+              <w:t>3</w:t>
             </w:r>
             <w:r>
               <w:rPr>
@@ -228,9 +234,14 @@
         </w:tc>
         <w:tc>
           <w:tcPr>
-            <w:tcW w:w="2268" w:type="dxa"/>
+            <w:tcW w:w="2410" w:type="dxa"/>
           </w:tcPr>
           <w:p>
+            <w:pPr>
+              <w:rPr>
+                <w:rFonts w:hint="eastAsia"/>
+              </w:rPr>
+            </w:pPr>
             <w:r>
               <w:rPr>
                 <w:rFonts w:hint="eastAsia"/>
@@ -253,7 +264,7 @@
               <w:rPr>
                 <w:rFonts w:hint="eastAsia"/>
               </w:rPr>
-              <w:t>7</w:t>
+              <w:t>14</w:t>
             </w:r>
             <w:r>
               <w:t>~2024</w:t>
@@ -274,13 +285,19 @@
               <w:rPr>
                 <w:rFonts w:hint="eastAsia"/>
               </w:rPr>
-              <w:t>.13</w:t>
+              <w:t>.</w:t>
+            </w:r>
+            <w:r>
+              <w:rPr>
+                <w:rFonts w:hint="eastAsia"/>
+              </w:rPr>
+              <w:t>20</w:t>
             </w:r>
           </w:p>
         </w:tc>
         <w:tc>
           <w:tcPr>
-            <w:tcW w:w="1276" w:type="dxa"/>
+            <w:tcW w:w="1134" w:type="dxa"/>
           </w:tcPr>
           <w:p>
             <w:pPr>
@@ -353,6 +370,7 @@
           <w:p>
             <w:pPr>
               <w:rPr>
+                <w:rFonts w:hint="eastAsia"/>
                 <w:color w:val="FF0000"/>
               </w:rPr>
             </w:pPr>
@@ -361,20 +379,7 @@
                 <w:rFonts w:hint="eastAsia"/>
                 <w:color w:val="FF0000"/>
               </w:rPr>
-              <w:t>총쏘기</w:t>
-            </w:r>
-            <w:r>
-              <w:rPr>
-                <w:color w:val="FF0000"/>
-              </w:rPr>
-              <w:t xml:space="preserve">, </w:t>
-            </w:r>
-            <w:r>
-              <w:rPr>
-                <w:rFonts w:hint="eastAsia"/>
-                <w:color w:val="FF0000"/>
-              </w:rPr>
-              <w:t>HP관련 동기화 작업</w:t>
+              <w:t>HP, 잔탄 수 UI 생성 / 벽에 탄 자국 생성</w:t>
             </w:r>
           </w:p>
         </w:tc>
@@ -403,7 +408,22 @@
         <w:rPr>
           <w:rFonts w:hint="eastAsia"/>
         </w:rPr>
-        <w:t>총쏘기 동기화 완료</w:t>
+        <w:t>HP, 잔탄 수 UI 생성</w:t>
+      </w:r>
+    </w:p>
+    <w:p>
+      <w:pPr>
+        <w:pStyle w:val="a6"/>
+        <w:numPr>
+          <w:ilvl w:val="0"/>
+          <w:numId w:val="4"/>
+        </w:numPr>
+      </w:pPr>
+      <w:r>
+        <w:rPr>
+          <w:rFonts w:hint="eastAsia"/>
+        </w:rPr>
+        <w:t>벽에 탄 자국 생성</w:t>
       </w:r>
     </w:p>
     <w:tbl>
@@ -439,14 +459,7 @@
           <w:tcPr>
             <w:tcW w:w="2670" w:type="dxa"/>
           </w:tcPr>
-          <w:p>
-            <w:r>
-              <w:rPr>
-                <w:rFonts w:hint="eastAsia"/>
-              </w:rPr>
-              <w:t>서버 길찾기 시도</w:t>
-            </w:r>
-          </w:p>
+          <w:p/>
         </w:tc>
         <w:tc>
           <w:tcPr>
@@ -497,7 +510,13 @@
               <w:rPr>
                 <w:rFonts w:hint="eastAsia"/>
               </w:rPr>
-              <w:t>33</w:t>
+              <w:t>3</w:t>
+            </w:r>
+            <w:r>
+              <w:rPr>
+                <w:rFonts w:hint="eastAsia"/>
+              </w:rPr>
+              <w:t>4</w:t>
             </w:r>
             <w:r>
               <w:rPr>
@@ -553,7 +572,7 @@
               <w:rPr>
                 <w:rFonts w:hint="eastAsia"/>
               </w:rPr>
-              <w:t>14</w:t>
+              <w:t>21</w:t>
             </w:r>
             <w:r>
               <w:t>~2024.</w:t>
@@ -574,7 +593,13 @@
               <w:rPr>
                 <w:rFonts w:hint="eastAsia"/>
               </w:rPr>
-              <w:t>20</w:t>
+              <w:t>2</w:t>
+            </w:r>
+            <w:r>
+              <w:rPr>
+                <w:rFonts w:hint="eastAsia"/>
+              </w:rPr>
+              <w:t>7</w:t>
             </w:r>
           </w:p>
         </w:tc>
@@ -606,7 +631,7 @@
               <w:rPr>
                 <w:rFonts w:hint="eastAsia"/>
               </w:rPr>
-              <w:t>HP 동기화, 에셋 적용, 석상 배치</w:t>
+              <w:t>총알 장전 동기화</w:t>
             </w:r>
           </w:p>
         </w:tc>

</xml_diff>